<commit_message>
Update OOD Project - Card Game Interface.docx
</commit_message>
<xml_diff>
--- a/CardGameInterfaceProject/OOD Project - Card Game Interface.docx
+++ b/CardGameInterfaceProject/OOD Project - Card Game Interface.docx
@@ -756,45 +756,13 @@
     </w:p>
     <w:p>
       <w:r>
-        <w:t xml:space="preserve">Initial window has a </w:t>
-      </w:r>
-      <w:proofErr w:type="spellStart"/>
-      <w:r>
-        <w:t>listbox</w:t>
-      </w:r>
-      <w:proofErr w:type="spellEnd"/>
-      <w:r>
-        <w:t xml:space="preserve"> populated with a list of player profiles to choose from.  These can be added or removed from the list via the buttons underneath the </w:t>
-      </w:r>
-      <w:proofErr w:type="spellStart"/>
-      <w:r>
-        <w:t>listbox</w:t>
-      </w:r>
-      <w:proofErr w:type="spellEnd"/>
-      <w:r>
-        <w:t>.</w:t>
+        <w:t>Initial window has a listbox populated with a list of player profiles to choose from.  These can be added or removed from the list via the buttons underneath the listbox.</w:t>
       </w:r>
     </w:p>
     <w:p>
       <w:r>
         <w:lastRenderedPageBreak/>
-        <w:t xml:space="preserve">It will also contain a </w:t>
-      </w:r>
-      <w:proofErr w:type="spellStart"/>
-      <w:r>
-        <w:t>listbox</w:t>
-      </w:r>
-      <w:proofErr w:type="spellEnd"/>
-      <w:r>
-        <w:t xml:space="preserve"> populated with a list of simple games that can be played by selected one item, or by hitting the random button which will highlight a selected item in the </w:t>
-      </w:r>
-      <w:proofErr w:type="spellStart"/>
-      <w:r>
-        <w:t>listbox</w:t>
-      </w:r>
-      <w:proofErr w:type="spellEnd"/>
-      <w:r>
-        <w:t>, and then hitting the play button underneath.</w:t>
+        <w:t>It will also contain a listbox populated with a list of simple games that can be played by selected one item, or by hitting the random button which will highlight a selected item in the listbox, and then hitting the play button underneath.</w:t>
       </w:r>
     </w:p>
     <w:p/>
@@ -972,14 +940,12 @@
             <w:r>
               <w:t xml:space="preserve">String </w:t>
             </w:r>
-            <w:proofErr w:type="spellStart"/>
             <w:r>
               <w:t>Player</w:t>
             </w:r>
             <w:r>
               <w:t>Name</w:t>
             </w:r>
-            <w:proofErr w:type="spellEnd"/>
           </w:p>
           <w:p>
             <w:pPr>
@@ -996,11 +962,9 @@
             <w:r>
               <w:t xml:space="preserve">&gt; </w:t>
             </w:r>
-            <w:proofErr w:type="spellStart"/>
             <w:r>
               <w:t>GameResutls</w:t>
             </w:r>
-            <w:proofErr w:type="spellEnd"/>
             <w:r>
               <w:t xml:space="preserve"> {</w:t>
             </w:r>
@@ -1009,6 +973,47 @@
             </w:r>
             <w:r>
               <w:t>}</w:t>
+            </w:r>
+          </w:p>
+        </w:tc>
+      </w:tr>
+      <w:tr>
+        <w:trPr>
+          <w:jc w:val="center"/>
+        </w:trPr>
+        <w:tc>
+          <w:tcPr>
+            <w:cnfStyle w:val="001000000000" w:firstRow="0" w:lastRow="0" w:firstColumn="1" w:lastColumn="0" w:oddVBand="0" w:evenVBand="0" w:oddHBand="0" w:evenHBand="0" w:firstRowFirstColumn="0" w:firstRowLastColumn="0" w:lastRowFirstColumn="0" w:lastRowLastColumn="0"/>
+            <w:tcW w:w="1838" w:type="dxa"/>
+          </w:tcPr>
+          <w:p>
+            <w:r>
+              <w:t>Methods</w:t>
+            </w:r>
+          </w:p>
+        </w:tc>
+        <w:tc>
+          <w:tcPr>
+            <w:tcW w:w="4253" w:type="dxa"/>
+          </w:tcPr>
+          <w:p>
+            <w:pPr>
+              <w:keepNext/>
+              <w:keepLines/>
+              <w:cnfStyle w:val="000000000000" w:firstRow="0" w:lastRow="0" w:firstColumn="0" w:lastColumn="0" w:oddVBand="0" w:evenVBand="0" w:oddHBand="0" w:evenHBand="0" w:firstRowFirstColumn="0" w:firstRowLastColumn="0" w:lastRowFirstColumn="0" w:lastRowLastColumn="0"/>
+            </w:pPr>
+            <w:r>
+              <w:t>PullStats (void)</w:t>
+            </w:r>
+          </w:p>
+          <w:p>
+            <w:pPr>
+              <w:keepNext/>
+              <w:keepLines/>
+              <w:cnfStyle w:val="000000000000" w:firstRow="0" w:lastRow="0" w:firstColumn="0" w:lastColumn="0" w:oddVBand="0" w:evenVBand="0" w:oddHBand="0" w:evenHBand="0" w:firstRowFirstColumn="0" w:firstRowLastColumn="0" w:lastRowFirstColumn="0" w:lastRowLastColumn="0"/>
+            </w:pPr>
+            <w:r>
+              <w:t>PushStats (void)</w:t>
             </w:r>
           </w:p>
         </w:tc>
@@ -1092,6 +1097,7 @@
               <w:rPr>
                 <w:color w:val="FFFFFF" w:themeColor="background1"/>
               </w:rPr>
+              <w:lastRenderedPageBreak/>
               <w:t xml:space="preserve">Stats </w:t>
             </w:r>
             <w:r>
@@ -1154,6 +1160,54 @@
             </w:pPr>
             <w:r>
               <w:t>Int Draws</w:t>
+            </w:r>
+          </w:p>
+          <w:p>
+            <w:pPr>
+              <w:keepNext/>
+              <w:keepLines/>
+              <w:cnfStyle w:val="000000000000" w:firstRow="0" w:lastRow="0" w:firstColumn="0" w:lastColumn="0" w:oddVBand="0" w:evenVBand="0" w:oddHBand="0" w:evenHBand="0" w:firstRowFirstColumn="0" w:firstRowLastColumn="0" w:lastRowFirstColumn="0" w:lastRowLastColumn="0"/>
+            </w:pPr>
+            <w:r>
+              <w:t xml:space="preserve">String </w:t>
+            </w:r>
+            <w:r>
+              <w:t>GameCode</w:t>
+            </w:r>
+          </w:p>
+        </w:tc>
+      </w:tr>
+      <w:tr>
+        <w:trPr>
+          <w:jc w:val="center"/>
+        </w:trPr>
+        <w:tc>
+          <w:tcPr>
+            <w:cnfStyle w:val="001000000000" w:firstRow="0" w:lastRow="0" w:firstColumn="1" w:lastColumn="0" w:oddVBand="0" w:evenVBand="0" w:oddHBand="0" w:evenHBand="0" w:firstRowFirstColumn="0" w:firstRowLastColumn="0" w:lastRowFirstColumn="0" w:lastRowLastColumn="0"/>
+            <w:tcW w:w="1838" w:type="dxa"/>
+          </w:tcPr>
+          <w:p>
+            <w:pPr>
+              <w:keepNext/>
+              <w:keepLines/>
+            </w:pPr>
+            <w:r>
+              <w:t>Methods</w:t>
+            </w:r>
+          </w:p>
+        </w:tc>
+        <w:tc>
+          <w:tcPr>
+            <w:tcW w:w="4253" w:type="dxa"/>
+          </w:tcPr>
+          <w:p>
+            <w:pPr>
+              <w:keepNext/>
+              <w:keepLines/>
+              <w:cnfStyle w:val="000000000000" w:firstRow="0" w:lastRow="0" w:firstColumn="0" w:lastColumn="0" w:oddVBand="0" w:evenVBand="0" w:oddHBand="0" w:evenHBand="0" w:firstRowFirstColumn="0" w:firstRowLastColumn="0" w:lastRowFirstColumn="0" w:lastRowLastColumn="0"/>
+            </w:pPr>
+            <w:r>
+              <w:t>UpdateStats (void)</w:t>
             </w:r>
           </w:p>
         </w:tc>
@@ -1223,7 +1277,6 @@
               <w:rPr>
                 <w:color w:val="FFFFFF" w:themeColor="background1"/>
               </w:rPr>
-              <w:lastRenderedPageBreak/>
               <w:t>Card Class</w:t>
             </w:r>
           </w:p>
@@ -1322,13 +1375,8 @@
             <w:pPr>
               <w:cnfStyle w:val="000000000000" w:firstRow="0" w:lastRow="0" w:firstColumn="0" w:lastColumn="0" w:oddVBand="0" w:evenVBand="0" w:oddHBand="0" w:evenHBand="0" w:firstRowFirstColumn="0" w:firstRowLastColumn="0" w:lastRowFirstColumn="0" w:lastRowLastColumn="0"/>
             </w:pPr>
-            <w:proofErr w:type="spellStart"/>
-            <w:r>
-              <w:t>ToString</w:t>
-            </w:r>
-            <w:proofErr w:type="spellEnd"/>
-            <w:r>
-              <w:t xml:space="preserve"> (override)</w:t>
+            <w:r>
+              <w:t>ToString (override)</w:t>
             </w:r>
           </w:p>
         </w:tc>
@@ -1408,19 +1456,9 @@
             <w:r>
               <w:t xml:space="preserve">, </w:t>
             </w:r>
-            <w:proofErr w:type="gramStart"/>
-            <w:r>
-              <w:t>String[</w:t>
-            </w:r>
-            <w:proofErr w:type="gramEnd"/>
-            <w:r>
-              <w:t xml:space="preserve">] </w:t>
-            </w:r>
-            <w:proofErr w:type="spellStart"/>
-            <w:r>
-              <w:t>SpecialCards</w:t>
-            </w:r>
-            <w:proofErr w:type="spellEnd"/>
+            <w:r>
+              <w:t>String[] SpecialCards</w:t>
+            </w:r>
           </w:p>
         </w:tc>
       </w:tr>
@@ -1484,13 +1522,8 @@
             <w:pPr>
               <w:cnfStyle w:val="000000000000" w:firstRow="0" w:lastRow="0" w:firstColumn="0" w:lastColumn="0" w:oddVBand="0" w:evenVBand="0" w:oddHBand="0" w:evenHBand="0" w:firstRowFirstColumn="0" w:firstRowLastColumn="0" w:lastRowFirstColumn="0" w:lastRowLastColumn="0"/>
             </w:pPr>
-            <w:proofErr w:type="spellStart"/>
-            <w:r>
-              <w:t>CreateDeck</w:t>
-            </w:r>
-            <w:proofErr w:type="spellEnd"/>
-            <w:r>
-              <w:t xml:space="preserve"> (abstract)</w:t>
+            <w:r>
+              <w:t>CreateDeck (abstract)</w:t>
             </w:r>
           </w:p>
         </w:tc>
@@ -1507,7 +1540,6 @@
             <w:shd w:val="clear" w:color="auto" w:fill="FF8989"/>
           </w:tcPr>
           <w:p>
-            <w:proofErr w:type="spellStart"/>
             <w:r>
               <w:rPr>
                 <w:color w:val="FFFFFF" w:themeColor="background1"/>
@@ -1520,7 +1552,6 @@
               </w:rPr>
               <w:t>Deck</w:t>
             </w:r>
-            <w:proofErr w:type="spellEnd"/>
             <w:r>
               <w:rPr>
                 <w:color w:val="FFFFFF" w:themeColor="background1"/>
@@ -1585,25 +1616,7 @@
                 <w:iCs/>
                 <w:color w:val="595959" w:themeColor="text1" w:themeTint="A6"/>
               </w:rPr>
-              <w:t xml:space="preserve">All but the </w:t>
-            </w:r>
-            <w:proofErr w:type="spellStart"/>
-            <w:r>
-              <w:rPr>
-                <w:i/>
-                <w:iCs/>
-                <w:color w:val="595959" w:themeColor="text1" w:themeTint="A6"/>
-              </w:rPr>
-              <w:t>SpecialCards</w:t>
-            </w:r>
-            <w:proofErr w:type="spellEnd"/>
-            <w:r>
-              <w:rPr>
-                <w:i/>
-                <w:iCs/>
-                <w:color w:val="595959" w:themeColor="text1" w:themeTint="A6"/>
-              </w:rPr>
-              <w:t xml:space="preserve"> array</w:t>
+              <w:t>All but the SpecialCards array</w:t>
             </w:r>
           </w:p>
         </w:tc>
@@ -1633,13 +1646,8 @@
             <w:pPr>
               <w:cnfStyle w:val="000000000000" w:firstRow="0" w:lastRow="0" w:firstColumn="0" w:lastColumn="0" w:oddVBand="0" w:evenVBand="0" w:oddHBand="0" w:evenHBand="0" w:firstRowFirstColumn="0" w:firstRowLastColumn="0" w:lastRowFirstColumn="0" w:lastRowLastColumn="0"/>
             </w:pPr>
-            <w:proofErr w:type="spellStart"/>
-            <w:r>
-              <w:t>ToString</w:t>
-            </w:r>
-            <w:proofErr w:type="spellEnd"/>
-            <w:r>
-              <w:t xml:space="preserve"> (override)</w:t>
+            <w:r>
+              <w:t>ToString (override)</w:t>
             </w:r>
           </w:p>
         </w:tc>
@@ -1656,14 +1664,12 @@
             <w:shd w:val="clear" w:color="auto" w:fill="FF8989"/>
           </w:tcPr>
           <w:p>
-            <w:proofErr w:type="spellStart"/>
             <w:r>
               <w:rPr>
                 <w:color w:val="FFFFFF" w:themeColor="background1"/>
               </w:rPr>
               <w:t>TarotDeck</w:t>
             </w:r>
-            <w:proofErr w:type="spellEnd"/>
             <w:r>
               <w:rPr>
                 <w:color w:val="FFFFFF" w:themeColor="background1"/>
@@ -1749,13 +1755,8 @@
                 <w:color w:val="595959" w:themeColor="text1" w:themeTint="A6"/>
               </w:rPr>
             </w:pPr>
-            <w:proofErr w:type="spellStart"/>
-            <w:r>
-              <w:t>ToString</w:t>
-            </w:r>
-            <w:proofErr w:type="spellEnd"/>
-            <w:r>
-              <w:t xml:space="preserve"> (override)</w:t>
+            <w:r>
+              <w:t>ToString (override)</w:t>
             </w:r>
           </w:p>
         </w:tc>
@@ -1807,16 +1808,8 @@
               <w:rPr>
                 <w:color w:val="0D0D0D" w:themeColor="text1" w:themeTint="F2"/>
               </w:rPr>
-              <w:t xml:space="preserve">, uses </w:t>
-            </w:r>
-            <w:proofErr w:type="spellStart"/>
-            <w:r>
-              <w:rPr>
-                <w:color w:val="0D0D0D" w:themeColor="text1" w:themeTint="F2"/>
-              </w:rPr>
-              <w:t>IComparable</w:t>
-            </w:r>
-            <w:proofErr w:type="spellEnd"/>
+              <w:t>, uses IComparable</w:t>
+            </w:r>
             <w:r>
               <w:rPr>
                 <w:color w:val="0D0D0D" w:themeColor="text1" w:themeTint="F2"/>
@@ -1850,26 +1843,16 @@
               <w:cnfStyle w:val="000000000000" w:firstRow="0" w:lastRow="0" w:firstColumn="0" w:lastColumn="0" w:oddVBand="0" w:evenVBand="0" w:oddHBand="0" w:evenHBand="0" w:firstRowFirstColumn="0" w:firstRowLastColumn="0" w:lastRowFirstColumn="0" w:lastRowLastColumn="0"/>
             </w:pPr>
             <w:r>
-              <w:t xml:space="preserve">String </w:t>
-            </w:r>
-            <w:proofErr w:type="spellStart"/>
-            <w:r>
-              <w:t>GameType</w:t>
-            </w:r>
-            <w:proofErr w:type="spellEnd"/>
+              <w:t>String GameType</w:t>
+            </w:r>
           </w:p>
           <w:p>
             <w:pPr>
               <w:cnfStyle w:val="000000000000" w:firstRow="0" w:lastRow="0" w:firstColumn="0" w:lastColumn="0" w:oddVBand="0" w:evenVBand="0" w:oddHBand="0" w:evenHBand="0" w:firstRowFirstColumn="0" w:firstRowLastColumn="0" w:lastRowFirstColumn="0" w:lastRowLastColumn="0"/>
             </w:pPr>
             <w:r>
-              <w:t xml:space="preserve">Deck </w:t>
-            </w:r>
-            <w:proofErr w:type="spellStart"/>
-            <w:r>
-              <w:t>deck</w:t>
-            </w:r>
-            <w:proofErr w:type="spellEnd"/>
+              <w:t>Deck deck</w:t>
+            </w:r>
           </w:p>
         </w:tc>
       </w:tr>
@@ -1933,26 +1916,16 @@
             <w:pPr>
               <w:cnfStyle w:val="000000000000" w:firstRow="0" w:lastRow="0" w:firstColumn="0" w:lastColumn="0" w:oddVBand="0" w:evenVBand="0" w:oddHBand="0" w:evenHBand="0" w:firstRowFirstColumn="0" w:firstRowLastColumn="0" w:lastRowFirstColumn="0" w:lastRowLastColumn="0"/>
             </w:pPr>
-            <w:proofErr w:type="spellStart"/>
-            <w:r>
-              <w:t>ResetGame</w:t>
-            </w:r>
-            <w:proofErr w:type="spellEnd"/>
-            <w:r>
-              <w:t xml:space="preserve"> (void, abstract)</w:t>
+            <w:r>
+              <w:t>ResetGame (void, abstract)</w:t>
             </w:r>
           </w:p>
           <w:p>
             <w:pPr>
               <w:cnfStyle w:val="000000000000" w:firstRow="0" w:lastRow="0" w:firstColumn="0" w:lastColumn="0" w:oddVBand="0" w:evenVBand="0" w:oddHBand="0" w:evenHBand="0" w:firstRowFirstColumn="0" w:firstRowLastColumn="0" w:lastRowFirstColumn="0" w:lastRowLastColumn="0"/>
             </w:pPr>
-            <w:proofErr w:type="spellStart"/>
-            <w:r>
-              <w:t>CompareTo</w:t>
-            </w:r>
-            <w:proofErr w:type="spellEnd"/>
-            <w:r>
-              <w:t xml:space="preserve"> (override)</w:t>
+            <w:r>
+              <w:t>CompareTo (override)</w:t>
             </w:r>
           </w:p>
         </w:tc>
@@ -1969,19 +1942,11 @@
             <w:shd w:val="clear" w:color="auto" w:fill="A8D08D" w:themeFill="accent6" w:themeFillTint="99"/>
           </w:tcPr>
           <w:p>
-            <w:proofErr w:type="spellStart"/>
             <w:r>
               <w:rPr>
                 <w:color w:val="0D0D0D" w:themeColor="text1" w:themeTint="F2"/>
               </w:rPr>
-              <w:t>GoFish</w:t>
-            </w:r>
-            <w:proofErr w:type="spellEnd"/>
-            <w:r>
-              <w:rPr>
-                <w:color w:val="0D0D0D" w:themeColor="text1" w:themeTint="F2"/>
-              </w:rPr>
-              <w:t xml:space="preserve"> Class (Sub-Class of Game)</w:t>
+              <w:t>GoFish Class (Sub-Class of Game)</w:t>
             </w:r>
           </w:p>
         </w:tc>
@@ -2034,6 +1999,7 @@
           </w:tcPr>
           <w:p>
             <w:r>
+              <w:lastRenderedPageBreak/>
               <w:t>Added Properties</w:t>
             </w:r>
           </w:p>
@@ -2078,39 +2044,24 @@
             <w:pPr>
               <w:cnfStyle w:val="000000000000" w:firstRow="0" w:lastRow="0" w:firstColumn="0" w:lastColumn="0" w:oddVBand="0" w:evenVBand="0" w:oddHBand="0" w:evenHBand="0" w:firstRowFirstColumn="0" w:firstRowLastColumn="0" w:lastRowFirstColumn="0" w:lastRowLastColumn="0"/>
             </w:pPr>
-            <w:proofErr w:type="spellStart"/>
-            <w:r>
-              <w:t>CheckPairs</w:t>
-            </w:r>
-            <w:proofErr w:type="spellEnd"/>
-            <w:r>
-              <w:t xml:space="preserve"> (void)</w:t>
+            <w:r>
+              <w:t>CheckPairs (void)</w:t>
             </w:r>
           </w:p>
           <w:p>
             <w:pPr>
               <w:cnfStyle w:val="000000000000" w:firstRow="0" w:lastRow="0" w:firstColumn="0" w:lastColumn="0" w:oddVBand="0" w:evenVBand="0" w:oddHBand="0" w:evenHBand="0" w:firstRowFirstColumn="0" w:firstRowLastColumn="0" w:lastRowFirstColumn="0" w:lastRowLastColumn="0"/>
             </w:pPr>
-            <w:proofErr w:type="spellStart"/>
-            <w:r>
-              <w:t>CompareTo</w:t>
-            </w:r>
-            <w:proofErr w:type="spellEnd"/>
-            <w:r>
-              <w:t xml:space="preserve"> (override)</w:t>
+            <w:r>
+              <w:t>CompareTo (override)</w:t>
             </w:r>
           </w:p>
           <w:p>
             <w:pPr>
               <w:cnfStyle w:val="000000000000" w:firstRow="0" w:lastRow="0" w:firstColumn="0" w:lastColumn="0" w:oddVBand="0" w:evenVBand="0" w:oddHBand="0" w:evenHBand="0" w:firstRowFirstColumn="0" w:firstRowLastColumn="0" w:lastRowFirstColumn="0" w:lastRowLastColumn="0"/>
             </w:pPr>
-            <w:proofErr w:type="spellStart"/>
-            <w:r>
-              <w:t>PullCards</w:t>
-            </w:r>
-            <w:proofErr w:type="spellEnd"/>
-            <w:r>
-              <w:t xml:space="preserve"> (void)</w:t>
+            <w:r>
+              <w:t>PullCards (void)</w:t>
             </w:r>
           </w:p>
         </w:tc>
@@ -2135,7 +2086,6 @@
               <w:rPr>
                 <w:color w:val="0D0D0D" w:themeColor="text1" w:themeTint="F2"/>
               </w:rPr>
-              <w:lastRenderedPageBreak/>
               <w:t>Match</w:t>
             </w:r>
             <w:r>
@@ -2235,13 +2185,8 @@
               <w:cnfStyle w:val="000000000000" w:firstRow="0" w:lastRow="0" w:firstColumn="0" w:lastColumn="0" w:oddVBand="0" w:evenVBand="0" w:oddHBand="0" w:evenHBand="0" w:firstRowFirstColumn="0" w:firstRowLastColumn="0" w:lastRowFirstColumn="0" w:lastRowLastColumn="0"/>
             </w:pPr>
             <w:r>
-              <w:t xml:space="preserve">Int </w:t>
-            </w:r>
-            <w:proofErr w:type="spellStart"/>
-            <w:r>
-              <w:t>TriesLeft</w:t>
-            </w:r>
-            <w:proofErr w:type="spellEnd"/>
+              <w:t>Int TriesLeft</w:t>
+            </w:r>
           </w:p>
         </w:tc>
       </w:tr>
@@ -2274,13 +2219,8 @@
               <w:keepLines/>
               <w:cnfStyle w:val="000000000000" w:firstRow="0" w:lastRow="0" w:firstColumn="0" w:lastColumn="0" w:oddVBand="0" w:evenVBand="0" w:oddHBand="0" w:evenHBand="0" w:firstRowFirstColumn="0" w:firstRowLastColumn="0" w:lastRowFirstColumn="0" w:lastRowLastColumn="0"/>
             </w:pPr>
-            <w:proofErr w:type="spellStart"/>
-            <w:r>
-              <w:t>IsMatch</w:t>
-            </w:r>
-            <w:proofErr w:type="spellEnd"/>
-            <w:r>
-              <w:t xml:space="preserve"> (bool)</w:t>
+            <w:r>
+              <w:t>IsMatch (bool)</w:t>
             </w:r>
           </w:p>
           <w:p>
@@ -2289,13 +2229,8 @@
               <w:keepLines/>
               <w:cnfStyle w:val="000000000000" w:firstRow="0" w:lastRow="0" w:firstColumn="0" w:lastColumn="0" w:oddVBand="0" w:evenVBand="0" w:oddHBand="0" w:evenHBand="0" w:firstRowFirstColumn="0" w:firstRowLastColumn="0" w:lastRowFirstColumn="0" w:lastRowLastColumn="0"/>
             </w:pPr>
-            <w:proofErr w:type="spellStart"/>
-            <w:r>
-              <w:t>CompareTo</w:t>
-            </w:r>
-            <w:proofErr w:type="spellEnd"/>
-            <w:r>
-              <w:t xml:space="preserve"> (override)</w:t>
+            <w:r>
+              <w:t>CompareTo (override)</w:t>
             </w:r>
           </w:p>
         </w:tc>
@@ -2312,14 +2247,12 @@
             <w:shd w:val="clear" w:color="auto" w:fill="A8D08D" w:themeFill="accent6" w:themeFillTint="99"/>
           </w:tcPr>
           <w:p>
-            <w:proofErr w:type="spellStart"/>
             <w:r>
               <w:rPr>
                 <w:color w:val="0D0D0D" w:themeColor="text1" w:themeTint="F2"/>
               </w:rPr>
               <w:t>TexasHoldEm</w:t>
             </w:r>
-            <w:proofErr w:type="spellEnd"/>
             <w:r>
               <w:rPr>
                 <w:color w:val="0D0D0D" w:themeColor="text1" w:themeTint="F2"/>
@@ -2366,25 +2299,7 @@
                 <w:iCs/>
                 <w:color w:val="595959" w:themeColor="text1" w:themeTint="A6"/>
               </w:rPr>
-              <w:t xml:space="preserve"> except </w:t>
-            </w:r>
-            <w:proofErr w:type="spellStart"/>
-            <w:r>
-              <w:rPr>
-                <w:i/>
-                <w:iCs/>
-                <w:color w:val="595959" w:themeColor="text1" w:themeTint="A6"/>
-              </w:rPr>
-              <w:t>CompareTo</w:t>
-            </w:r>
-            <w:proofErr w:type="spellEnd"/>
-            <w:r>
-              <w:rPr>
-                <w:i/>
-                <w:iCs/>
-                <w:color w:val="595959" w:themeColor="text1" w:themeTint="A6"/>
-              </w:rPr>
-              <w:t xml:space="preserve"> method</w:t>
+              <w:t xml:space="preserve"> except CompareTo method</w:t>
             </w:r>
           </w:p>
         </w:tc>
@@ -2483,16 +2398,8 @@
               <w:rPr>
                 <w:color w:val="0D0D0D" w:themeColor="text1" w:themeTint="F2"/>
               </w:rPr>
-              <w:t xml:space="preserve">, uses </w:t>
-            </w:r>
-            <w:proofErr w:type="spellStart"/>
-            <w:r>
-              <w:rPr>
-                <w:color w:val="0D0D0D" w:themeColor="text1" w:themeTint="F2"/>
-              </w:rPr>
-              <w:t>FileStream</w:t>
-            </w:r>
-            <w:proofErr w:type="spellEnd"/>
+              <w:t>, uses FileStream</w:t>
+            </w:r>
             <w:r>
               <w:rPr>
                 <w:color w:val="0D0D0D" w:themeColor="text1" w:themeTint="F2"/>
@@ -2539,25 +2446,7 @@
                 <w:iCs/>
                 <w:color w:val="595959" w:themeColor="text1" w:themeTint="A6"/>
               </w:rPr>
-              <w:t xml:space="preserve"> except </w:t>
-            </w:r>
-            <w:proofErr w:type="spellStart"/>
-            <w:r>
-              <w:rPr>
-                <w:i/>
-                <w:iCs/>
-                <w:color w:val="595959" w:themeColor="text1" w:themeTint="A6"/>
-              </w:rPr>
-              <w:t>CompareTo</w:t>
-            </w:r>
-            <w:proofErr w:type="spellEnd"/>
-            <w:r>
-              <w:rPr>
-                <w:i/>
-                <w:iCs/>
-                <w:color w:val="595959" w:themeColor="text1" w:themeTint="A6"/>
-              </w:rPr>
-              <w:t xml:space="preserve"> method</w:t>
+              <w:t xml:space="preserve"> except CompareTo method</w:t>
             </w:r>
           </w:p>
         </w:tc>
@@ -2585,13 +2474,8 @@
             <w:pPr>
               <w:cnfStyle w:val="000000000000" w:firstRow="0" w:lastRow="0" w:firstColumn="0" w:lastColumn="0" w:oddVBand="0" w:evenVBand="0" w:oddHBand="0" w:evenHBand="0" w:firstRowFirstColumn="0" w:firstRowLastColumn="0" w:lastRowFirstColumn="0" w:lastRowLastColumn="0"/>
             </w:pPr>
-            <w:proofErr w:type="spellStart"/>
-            <w:r>
-              <w:t>DateTime</w:t>
-            </w:r>
-            <w:proofErr w:type="spellEnd"/>
-            <w:r>
-              <w:t xml:space="preserve"> today</w:t>
+            <w:r>
+              <w:t>DateTime today</w:t>
             </w:r>
           </w:p>
         </w:tc>
@@ -2619,68 +2503,43 @@
             <w:pPr>
               <w:cnfStyle w:val="000000000000" w:firstRow="0" w:lastRow="0" w:firstColumn="0" w:lastColumn="0" w:oddVBand="0" w:evenVBand="0" w:oddHBand="0" w:evenHBand="0" w:firstRowFirstColumn="0" w:firstRowLastColumn="0" w:lastRowFirstColumn="0" w:lastRowLastColumn="0"/>
             </w:pPr>
-            <w:proofErr w:type="spellStart"/>
-            <w:r>
-              <w:t>GetPast</w:t>
-            </w:r>
-            <w:proofErr w:type="spellEnd"/>
-            <w:r>
-              <w:t xml:space="preserve"> (string)</w:t>
+            <w:r>
+              <w:t>GetPast (string)</w:t>
             </w:r>
           </w:p>
           <w:p>
             <w:pPr>
               <w:cnfStyle w:val="000000000000" w:firstRow="0" w:lastRow="0" w:firstColumn="0" w:lastColumn="0" w:oddVBand="0" w:evenVBand="0" w:oddHBand="0" w:evenHBand="0" w:firstRowFirstColumn="0" w:firstRowLastColumn="0" w:lastRowFirstColumn="0" w:lastRowLastColumn="0"/>
             </w:pPr>
-            <w:proofErr w:type="spellStart"/>
-            <w:r>
-              <w:t>GetPresent</w:t>
-            </w:r>
-            <w:proofErr w:type="spellEnd"/>
-            <w:r>
-              <w:t xml:space="preserve"> (string)</w:t>
+            <w:r>
+              <w:t>GetPresent (string)</w:t>
             </w:r>
           </w:p>
           <w:p>
             <w:pPr>
               <w:cnfStyle w:val="000000000000" w:firstRow="0" w:lastRow="0" w:firstColumn="0" w:lastColumn="0" w:oddVBand="0" w:evenVBand="0" w:oddHBand="0" w:evenHBand="0" w:firstRowFirstColumn="0" w:firstRowLastColumn="0" w:lastRowFirstColumn="0" w:lastRowLastColumn="0"/>
             </w:pPr>
-            <w:proofErr w:type="spellStart"/>
-            <w:r>
-              <w:t>GetFuture</w:t>
-            </w:r>
-            <w:proofErr w:type="spellEnd"/>
-            <w:r>
-              <w:t xml:space="preserve"> (string)</w:t>
+            <w:r>
+              <w:t>GetFuture (string)</w:t>
             </w:r>
           </w:p>
           <w:p>
             <w:pPr>
               <w:cnfStyle w:val="000000000000" w:firstRow="0" w:lastRow="0" w:firstColumn="0" w:lastColumn="0" w:oddVBand="0" w:evenVBand="0" w:oddHBand="0" w:evenHBand="0" w:firstRowFirstColumn="0" w:firstRowLastColumn="0" w:lastRowFirstColumn="0" w:lastRowLastColumn="0"/>
             </w:pPr>
-            <w:proofErr w:type="spellStart"/>
             <w:r>
               <w:t>Calc</w:t>
             </w:r>
             <w:r>
-              <w:t>Fortune</w:t>
-            </w:r>
-            <w:proofErr w:type="spellEnd"/>
-            <w:r>
-              <w:t xml:space="preserve"> (int)</w:t>
+              <w:t>Fortune (int)</w:t>
             </w:r>
           </w:p>
           <w:p>
             <w:pPr>
               <w:cnfStyle w:val="000000000000" w:firstRow="0" w:lastRow="0" w:firstColumn="0" w:lastColumn="0" w:oddVBand="0" w:evenVBand="0" w:oddHBand="0" w:evenHBand="0" w:firstRowFirstColumn="0" w:firstRowLastColumn="0" w:lastRowFirstColumn="0" w:lastRowLastColumn="0"/>
             </w:pPr>
-            <w:proofErr w:type="spellStart"/>
-            <w:r>
-              <w:t>ToString</w:t>
-            </w:r>
-            <w:proofErr w:type="spellEnd"/>
-            <w:r>
-              <w:t xml:space="preserve"> (override)</w:t>
+            <w:r>
+              <w:t>ToString (override)</w:t>
             </w:r>
           </w:p>
         </w:tc>
@@ -2696,7 +2555,7 @@
       <w:headerReference w:type="default" r:id="rId12"/>
       <w:footerReference w:type="default" r:id="rId13"/>
       <w:pgSz w:w="11906" w:h="16838"/>
-      <w:pgMar w:top="1440" w:right="1440" w:bottom="993" w:left="1440" w:header="708" w:footer="708" w:gutter="0"/>
+      <w:pgMar w:top="1276" w:right="1440" w:bottom="1276" w:left="1440" w:header="708" w:footer="708" w:gutter="0"/>
       <w:pgNumType w:start="0"/>
       <w:cols w:space="708"/>
       <w:titlePg/>

</xml_diff>